<commit_message>
Prijava za takmicenje i promena u slanju zahteva igracu
</commit_message>
<xml_diff>
--- a/Faza 2/SSU Slanje zahteva igraču da se učlani u klub.docx
+++ b/Faza 2/SSU Slanje zahteva igraču da se učlani u klub.docx
@@ -2131,8 +2131,6 @@
         </w:rPr>
         <w:t>Projektni zadatak</w:t>
       </w:r>
-      <w:bookmarkStart w:id="2" w:name="_GoBack"/>
-      <w:bookmarkEnd w:id="2"/>
     </w:p>
     <w:p>
       <w:pPr>
@@ -3986,7 +3984,14 @@
           <w:sz w:val="24"/>
           <w:szCs w:val="24"/>
         </w:rPr>
-        <w:t>Igrač</w:t>
+        <w:t>Ig</w:t>
+      </w:r>
+      <w:r>
+        <w:rPr>
+          <w:sz w:val="24"/>
+          <w:szCs w:val="24"/>
+        </w:rPr>
+        <w:t>rač</w:t>
       </w:r>
       <w:proofErr w:type="spellEnd"/>
       <w:r>
@@ -4058,16 +4063,39 @@
           <w:sz w:val="24"/>
           <w:szCs w:val="24"/>
         </w:rPr>
-        <w:t xml:space="preserve"> mu</w:t>
-      </w:r>
-      <w:r>
-        <w:rPr>
-          <w:sz w:val="24"/>
-          <w:szCs w:val="24"/>
-        </w:rPr>
-        <w:t xml:space="preserve"> </w:t>
-      </w:r>
-      <w:proofErr w:type="spellStart"/>
+        <w:t xml:space="preserve"> </w:t>
+      </w:r>
+      <w:proofErr w:type="spellStart"/>
+      <w:r>
+        <w:rPr>
+          <w:sz w:val="24"/>
+          <w:szCs w:val="24"/>
+        </w:rPr>
+        <w:t>može</w:t>
+      </w:r>
+      <w:proofErr w:type="spellEnd"/>
+      <w:r>
+        <w:rPr>
+          <w:sz w:val="24"/>
+          <w:szCs w:val="24"/>
+        </w:rPr>
+        <w:t xml:space="preserve"> da mu</w:t>
+      </w:r>
+      <w:r>
+        <w:rPr>
+          <w:sz w:val="24"/>
+          <w:szCs w:val="24"/>
+        </w:rPr>
+        <w:t xml:space="preserve"> </w:t>
+      </w:r>
+      <w:proofErr w:type="spellStart"/>
+      <w:r>
+        <w:rPr>
+          <w:sz w:val="24"/>
+          <w:szCs w:val="24"/>
+        </w:rPr>
+        <w:t>po</w:t>
+      </w:r>
       <w:r>
         <w:rPr>
           <w:sz w:val="24"/>
@@ -4143,6 +4171,108 @@
           <w:sz w:val="24"/>
           <w:szCs w:val="24"/>
         </w:rPr>
+        <w:t>Klub</w:t>
+      </w:r>
+      <w:proofErr w:type="spellEnd"/>
+      <w:r>
+        <w:rPr>
+          <w:sz w:val="24"/>
+          <w:szCs w:val="24"/>
+        </w:rPr>
+        <w:t xml:space="preserve"> </w:t>
+      </w:r>
+      <w:proofErr w:type="spellStart"/>
+      <w:r>
+        <w:rPr>
+          <w:sz w:val="24"/>
+          <w:szCs w:val="24"/>
+        </w:rPr>
+        <w:t>šalje</w:t>
+      </w:r>
+      <w:proofErr w:type="spellEnd"/>
+      <w:r>
+        <w:rPr>
+          <w:sz w:val="24"/>
+          <w:szCs w:val="24"/>
+        </w:rPr>
+        <w:t xml:space="preserve"> </w:t>
+      </w:r>
+      <w:proofErr w:type="spellStart"/>
+      <w:r>
+        <w:rPr>
+          <w:sz w:val="24"/>
+          <w:szCs w:val="24"/>
+        </w:rPr>
+        <w:t>igraču</w:t>
+      </w:r>
+      <w:proofErr w:type="spellEnd"/>
+      <w:r>
+        <w:rPr>
+          <w:sz w:val="24"/>
+          <w:szCs w:val="24"/>
+        </w:rPr>
+        <w:t xml:space="preserve"> </w:t>
+      </w:r>
+      <w:proofErr w:type="spellStart"/>
+      <w:r>
+        <w:rPr>
+          <w:sz w:val="24"/>
+          <w:szCs w:val="24"/>
+        </w:rPr>
+        <w:t>zahtev</w:t>
+      </w:r>
+      <w:proofErr w:type="spellEnd"/>
+      <w:r>
+        <w:rPr>
+          <w:sz w:val="24"/>
+          <w:szCs w:val="24"/>
+        </w:rPr>
+        <w:t xml:space="preserve"> </w:t>
+      </w:r>
+      <w:proofErr w:type="spellStart"/>
+      <w:r>
+        <w:rPr>
+          <w:sz w:val="24"/>
+          <w:szCs w:val="24"/>
+        </w:rPr>
+        <w:t>za</w:t>
+      </w:r>
+      <w:proofErr w:type="spellEnd"/>
+      <w:r>
+        <w:rPr>
+          <w:sz w:val="24"/>
+          <w:szCs w:val="24"/>
+        </w:rPr>
+        <w:t xml:space="preserve"> </w:t>
+      </w:r>
+      <w:proofErr w:type="spellStart"/>
+      <w:r>
+        <w:rPr>
+          <w:sz w:val="24"/>
+          <w:szCs w:val="24"/>
+        </w:rPr>
+        <w:t>učlanjenje</w:t>
+      </w:r>
+      <w:proofErr w:type="spellEnd"/>
+    </w:p>
+    <w:p>
+      <w:pPr>
+        <w:pStyle w:val="ListParagraph"/>
+        <w:numPr>
+          <w:ilvl w:val="0"/>
+          <w:numId w:val="8"/>
+        </w:numPr>
+        <w:rPr>
+          <w:sz w:val="24"/>
+          <w:szCs w:val="24"/>
+        </w:rPr>
+      </w:pPr>
+      <w:proofErr w:type="spellStart"/>
+      <w:r>
+        <w:rPr>
+          <w:sz w:val="24"/>
+          <w:szCs w:val="24"/>
+        </w:rPr>
         <w:t>Igrač</w:t>
       </w:r>
       <w:proofErr w:type="spellEnd"/>
@@ -4863,6 +4993,152 @@
           <w:sz w:val="24"/>
           <w:szCs w:val="24"/>
         </w:rPr>
+        <w:t xml:space="preserve">7.2 </w:t>
+      </w:r>
+      <w:proofErr w:type="spellStart"/>
+      <w:r>
+        <w:rPr>
+          <w:sz w:val="24"/>
+          <w:szCs w:val="24"/>
+        </w:rPr>
+        <w:t>Klubu</w:t>
+      </w:r>
+      <w:proofErr w:type="spellEnd"/>
+      <w:r>
+        <w:rPr>
+          <w:sz w:val="24"/>
+          <w:szCs w:val="24"/>
+        </w:rPr>
+        <w:t xml:space="preserve"> se </w:t>
+      </w:r>
+      <w:proofErr w:type="spellStart"/>
+      <w:r>
+        <w:rPr>
+          <w:sz w:val="24"/>
+          <w:szCs w:val="24"/>
+        </w:rPr>
+        <w:t>ipak</w:t>
+      </w:r>
+      <w:proofErr w:type="spellEnd"/>
+      <w:r>
+        <w:rPr>
+          <w:sz w:val="24"/>
+          <w:szCs w:val="24"/>
+        </w:rPr>
+        <w:t xml:space="preserve"> ne </w:t>
+      </w:r>
+      <w:proofErr w:type="spellStart"/>
+      <w:r>
+        <w:rPr>
+          <w:sz w:val="24"/>
+          <w:szCs w:val="24"/>
+        </w:rPr>
+        <w:t>svidja</w:t>
+      </w:r>
+      <w:proofErr w:type="spellEnd"/>
+      <w:r>
+        <w:rPr>
+          <w:sz w:val="24"/>
+          <w:szCs w:val="24"/>
+        </w:rPr>
+        <w:t xml:space="preserve"> </w:t>
+      </w:r>
+      <w:proofErr w:type="spellStart"/>
+      <w:r>
+        <w:rPr>
+          <w:sz w:val="24"/>
+          <w:szCs w:val="24"/>
+        </w:rPr>
+        <w:t>igrač</w:t>
+      </w:r>
+      <w:proofErr w:type="spellEnd"/>
+      <w:r>
+        <w:rPr>
+          <w:sz w:val="24"/>
+          <w:szCs w:val="24"/>
+        </w:rPr>
+        <w:t xml:space="preserve"> </w:t>
+      </w:r>
+      <w:proofErr w:type="spellStart"/>
+      <w:r>
+        <w:rPr>
+          <w:sz w:val="24"/>
+          <w:szCs w:val="24"/>
+        </w:rPr>
+        <w:t>i</w:t>
+      </w:r>
+      <w:proofErr w:type="spellEnd"/>
+      <w:r>
+        <w:rPr>
+          <w:sz w:val="24"/>
+          <w:szCs w:val="24"/>
+        </w:rPr>
+        <w:t xml:space="preserve"> </w:t>
+      </w:r>
+      <w:proofErr w:type="spellStart"/>
+      <w:r>
+        <w:rPr>
+          <w:sz w:val="24"/>
+          <w:szCs w:val="24"/>
+        </w:rPr>
+        <w:t>vraća</w:t>
+      </w:r>
+      <w:proofErr w:type="spellEnd"/>
+      <w:r>
+        <w:rPr>
+          <w:sz w:val="24"/>
+          <w:szCs w:val="24"/>
+        </w:rPr>
+        <w:t xml:space="preserve"> se </w:t>
+      </w:r>
+      <w:proofErr w:type="spellStart"/>
+      <w:proofErr w:type="gramStart"/>
+      <w:r>
+        <w:rPr>
+          <w:sz w:val="24"/>
+          <w:szCs w:val="24"/>
+        </w:rPr>
+        <w:t>na</w:t>
+      </w:r>
+      <w:proofErr w:type="spellEnd"/>
+      <w:proofErr w:type="gramEnd"/>
+      <w:r>
+        <w:rPr>
+          <w:sz w:val="24"/>
+          <w:szCs w:val="24"/>
+        </w:rPr>
+        <w:t xml:space="preserve"> </w:t>
+      </w:r>
+      <w:proofErr w:type="spellStart"/>
+      <w:r>
+        <w:rPr>
+          <w:sz w:val="24"/>
+          <w:szCs w:val="24"/>
+        </w:rPr>
+        <w:t>korak</w:t>
+      </w:r>
+      <w:proofErr w:type="spellEnd"/>
+      <w:r>
+        <w:rPr>
+          <w:sz w:val="24"/>
+          <w:szCs w:val="24"/>
+        </w:rPr>
+        <w:t xml:space="preserve"> 5</w:t>
+      </w:r>
+    </w:p>
+    <w:p>
+      <w:pPr>
+        <w:ind w:left="576"/>
+        <w:rPr>
+          <w:sz w:val="24"/>
+          <w:szCs w:val="24"/>
+        </w:rPr>
+      </w:pPr>
+      <w:r>
+        <w:rPr>
+          <w:sz w:val="24"/>
+          <w:szCs w:val="24"/>
+        </w:rPr>
         <w:t>8</w:t>
       </w:r>
       <w:r>
@@ -5087,38 +5363,36 @@
           <w:sz w:val="24"/>
           <w:szCs w:val="24"/>
         </w:rPr>
-        <w:t>8</w:t>
-      </w:r>
-      <w:r>
-        <w:rPr>
-          <w:sz w:val="24"/>
-          <w:szCs w:val="24"/>
-        </w:rPr>
-        <w:t xml:space="preserve">.2 </w:t>
-      </w:r>
-      <w:proofErr w:type="spellStart"/>
-      <w:r>
-        <w:rPr>
-          <w:sz w:val="24"/>
-          <w:szCs w:val="24"/>
-        </w:rPr>
-        <w:t>Klubu</w:t>
-      </w:r>
-      <w:proofErr w:type="spellEnd"/>
-      <w:r>
-        <w:rPr>
-          <w:sz w:val="24"/>
-          <w:szCs w:val="24"/>
-        </w:rPr>
-        <w:t xml:space="preserve"> se </w:t>
-      </w:r>
-      <w:proofErr w:type="spellStart"/>
-      <w:r>
-        <w:rPr>
-          <w:sz w:val="24"/>
-          <w:szCs w:val="24"/>
-        </w:rPr>
-        <w:t>ipak</w:t>
+        <w:t>10</w:t>
+      </w:r>
+      <w:r>
+        <w:rPr>
+          <w:sz w:val="24"/>
+          <w:szCs w:val="24"/>
+        </w:rPr>
+        <w:t>.</w:t>
+      </w:r>
+      <w:r>
+        <w:rPr>
+          <w:sz w:val="24"/>
+          <w:szCs w:val="24"/>
+        </w:rPr>
+        <w:t>1</w:t>
+      </w:r>
+      <w:r>
+        <w:rPr>
+          <w:sz w:val="24"/>
+          <w:szCs w:val="24"/>
+        </w:rPr>
+        <w:t xml:space="preserve"> </w:t>
+      </w:r>
+      <w:proofErr w:type="spellStart"/>
+      <w:r>
+        <w:rPr>
+          <w:sz w:val="24"/>
+          <w:szCs w:val="24"/>
+        </w:rPr>
+        <w:t>Igrač</w:t>
       </w:r>
       <w:proofErr w:type="spellEnd"/>
       <w:r>
@@ -5134,143 +5408,6 @@
           <w:sz w:val="24"/>
           <w:szCs w:val="24"/>
         </w:rPr>
-        <w:t>svidja</w:t>
-      </w:r>
-      <w:proofErr w:type="spellEnd"/>
-      <w:r>
-        <w:rPr>
-          <w:sz w:val="24"/>
-          <w:szCs w:val="24"/>
-        </w:rPr>
-        <w:t xml:space="preserve"> </w:t>
-      </w:r>
-      <w:proofErr w:type="spellStart"/>
-      <w:r>
-        <w:rPr>
-          <w:sz w:val="24"/>
-          <w:szCs w:val="24"/>
-        </w:rPr>
-        <w:t>igrač</w:t>
-      </w:r>
-      <w:proofErr w:type="spellEnd"/>
-      <w:r>
-        <w:rPr>
-          <w:sz w:val="24"/>
-          <w:szCs w:val="24"/>
-        </w:rPr>
-        <w:t xml:space="preserve"> </w:t>
-      </w:r>
-      <w:proofErr w:type="spellStart"/>
-      <w:r>
-        <w:rPr>
-          <w:sz w:val="24"/>
-          <w:szCs w:val="24"/>
-        </w:rPr>
-        <w:t>i</w:t>
-      </w:r>
-      <w:proofErr w:type="spellEnd"/>
-      <w:r>
-        <w:rPr>
-          <w:sz w:val="24"/>
-          <w:szCs w:val="24"/>
-        </w:rPr>
-        <w:t xml:space="preserve"> </w:t>
-      </w:r>
-      <w:proofErr w:type="spellStart"/>
-      <w:r>
-        <w:rPr>
-          <w:sz w:val="24"/>
-          <w:szCs w:val="24"/>
-        </w:rPr>
-        <w:t>vraća</w:t>
-      </w:r>
-      <w:proofErr w:type="spellEnd"/>
-      <w:r>
-        <w:rPr>
-          <w:sz w:val="24"/>
-          <w:szCs w:val="24"/>
-        </w:rPr>
-        <w:t xml:space="preserve"> se </w:t>
-      </w:r>
-      <w:proofErr w:type="spellStart"/>
-      <w:proofErr w:type="gramStart"/>
-      <w:r>
-        <w:rPr>
-          <w:sz w:val="24"/>
-          <w:szCs w:val="24"/>
-        </w:rPr>
-        <w:t>na</w:t>
-      </w:r>
-      <w:proofErr w:type="spellEnd"/>
-      <w:proofErr w:type="gramEnd"/>
-      <w:r>
-        <w:rPr>
-          <w:sz w:val="24"/>
-          <w:szCs w:val="24"/>
-        </w:rPr>
-        <w:t xml:space="preserve"> </w:t>
-      </w:r>
-      <w:proofErr w:type="spellStart"/>
-      <w:r>
-        <w:rPr>
-          <w:sz w:val="24"/>
-          <w:szCs w:val="24"/>
-        </w:rPr>
-        <w:t>korak</w:t>
-      </w:r>
-      <w:proofErr w:type="spellEnd"/>
-      <w:r>
-        <w:rPr>
-          <w:sz w:val="24"/>
-          <w:szCs w:val="24"/>
-        </w:rPr>
-        <w:t xml:space="preserve"> 5</w:t>
-      </w:r>
-    </w:p>
-    <w:p>
-      <w:pPr>
-        <w:ind w:left="576"/>
-        <w:rPr>
-          <w:sz w:val="24"/>
-          <w:szCs w:val="24"/>
-        </w:rPr>
-      </w:pPr>
-      <w:r>
-        <w:rPr>
-          <w:sz w:val="24"/>
-          <w:szCs w:val="24"/>
-        </w:rPr>
-        <w:t>9</w:t>
-      </w:r>
-      <w:r>
-        <w:rPr>
-          <w:sz w:val="24"/>
-          <w:szCs w:val="24"/>
-        </w:rPr>
-        <w:t xml:space="preserve">.1 </w:t>
-      </w:r>
-      <w:proofErr w:type="spellStart"/>
-      <w:r>
-        <w:rPr>
-          <w:sz w:val="24"/>
-          <w:szCs w:val="24"/>
-        </w:rPr>
-        <w:t>Igrač</w:t>
-      </w:r>
-      <w:proofErr w:type="spellEnd"/>
-      <w:r>
-        <w:rPr>
-          <w:sz w:val="24"/>
-          <w:szCs w:val="24"/>
-        </w:rPr>
-        <w:t xml:space="preserve"> ne </w:t>
-      </w:r>
-      <w:proofErr w:type="spellStart"/>
-      <w:r>
-        <w:rPr>
-          <w:sz w:val="24"/>
-          <w:szCs w:val="24"/>
-        </w:rPr>
         <w:t>prihvata</w:t>
       </w:r>
       <w:proofErr w:type="spellEnd"/>
@@ -5295,7 +5432,16 @@
           <w:sz w:val="24"/>
           <w:szCs w:val="24"/>
         </w:rPr>
-        <w:t xml:space="preserve"> I </w:t>
+        <w:t xml:space="preserve"> i</w:t>
+      </w:r>
+      <w:bookmarkStart w:id="2" w:name="_GoBack"/>
+      <w:bookmarkEnd w:id="2"/>
+      <w:r>
+        <w:rPr>
+          <w:sz w:val="24"/>
+          <w:szCs w:val="24"/>
+        </w:rPr>
+        <w:t xml:space="preserve"> </w:t>
       </w:r>
       <w:proofErr w:type="spellStart"/>
       <w:r>
@@ -5719,7 +5865,7 @@
           <w:rPr>
             <w:noProof/>
           </w:rPr>
-          <w:t>4</w:t>
+          <w:t>5</w:t>
         </w:r>
         <w:r>
           <w:rPr>
@@ -8174,7 +8320,7 @@
 </file>
 
 <file path=customXml/itemProps1.xml><?xml version="1.0" encoding="utf-8"?>
-<ds:datastoreItem xmlns:ds="http://schemas.openxmlformats.org/officeDocument/2006/customXml" ds:itemID="{56B3DE83-535D-456E-984A-DFBBFA2EA445}">
+<ds:datastoreItem xmlns:ds="http://schemas.openxmlformats.org/officeDocument/2006/customXml" ds:itemID="{77191C4D-B8BD-491A-A8CA-9F5888B93ED5}">
   <ds:schemaRefs>
     <ds:schemaRef ds:uri="http://schemas.openxmlformats.org/officeDocument/2006/bibliography"/>
   </ds:schemaRefs>

</xml_diff>